<commit_message>
Screen shotted all of the code and updated the comments in the code
</commit_message>
<xml_diff>
--- a/doc/Group Statement of Work.docx
+++ b/doc/Group Statement of Work.docx
@@ -1,6 +1,6 @@
 
 <file path=word/document.xml><?xml version="1.0" encoding="utf-8"?>
-<w:document xmlns:wpc="http://schemas.microsoft.com/office/word/2010/wordprocessingCanvas" xmlns:cx="http://schemas.microsoft.com/office/drawing/2014/chartex" xmlns:cx1="http://schemas.microsoft.com/office/drawing/2015/9/8/chartex" xmlns:cx2="http://schemas.microsoft.com/office/drawing/2015/10/21/chartex" xmlns:cx3="http://schemas.microsoft.com/office/drawing/2016/5/9/chartex" xmlns:cx4="http://schemas.microsoft.com/office/drawing/2016/5/10/chartex" xmlns:cx5="http://schemas.microsoft.com/office/drawing/2016/5/11/chartex" xmlns:cx6="http://schemas.microsoft.com/office/drawing/2016/5/12/chartex" xmlns:cx7="http://schemas.microsoft.com/office/drawing/2016/5/13/chartex" xmlns:cx8="http://schemas.microsoft.com/office/drawing/2016/5/14/chartex" xmlns:mc="http://schemas.openxmlformats.org/markup-compatibility/2006" xmlns:aink="http://schemas.microsoft.com/office/drawing/2016/ink" xmlns:am3d="http://schemas.microsoft.com/office/drawing/2017/model3d" xmlns:o="urn:schemas-microsoft-com:office:office" xmlns:r="http://schemas.openxmlformats.org/officeDocument/2006/relationships" xmlns:m="http://schemas.openxmlformats.org/officeDocument/2006/math" xmlns:v="urn:schemas-microsoft-com:vml" xmlns:wp14="http://schemas.microsoft.com/office/word/2010/wordprocessingDrawing" xmlns:wp="http://schemas.openxmlformats.org/drawingml/2006/wordprocessingDrawing" xmlns:w10="urn:schemas-microsoft-com:office:word" xmlns:w="http://schemas.openxmlformats.org/wordprocessingml/2006/main" xmlns:w14="http://schemas.microsoft.com/office/word/2010/wordml" xmlns:w15="http://schemas.microsoft.com/office/word/2012/wordml" xmlns:w16cid="http://schemas.microsoft.com/office/word/2016/wordml/cid" xmlns:w16se="http://schemas.microsoft.com/office/word/2015/wordml/symex" xmlns:wpg="http://schemas.microsoft.com/office/word/2010/wordprocessingGroup" xmlns:wpi="http://schemas.microsoft.com/office/word/2010/wordprocessingInk" xmlns:wne="http://schemas.microsoft.com/office/word/2006/wordml" xmlns:wps="http://schemas.microsoft.com/office/word/2010/wordprocessingShape" mc:Ignorable="w14 w15 w16se w16cid wp14">
+<w:document xmlns:wpc="http://schemas.microsoft.com/office/word/2010/wordprocessingCanvas" xmlns:cx="http://schemas.microsoft.com/office/drawing/2014/chartex" xmlns:mc="http://schemas.openxmlformats.org/markup-compatibility/2006" xmlns:o="urn:schemas-microsoft-com:office:office" xmlns:r="http://schemas.openxmlformats.org/officeDocument/2006/relationships" xmlns:m="http://schemas.openxmlformats.org/officeDocument/2006/math" xmlns:v="urn:schemas-microsoft-com:vml" xmlns:wp14="http://schemas.microsoft.com/office/word/2010/wordprocessingDrawing" xmlns:wp="http://schemas.openxmlformats.org/drawingml/2006/wordprocessingDrawing" xmlns:w10="urn:schemas-microsoft-com:office:word" xmlns:w="http://schemas.openxmlformats.org/wordprocessingml/2006/main" xmlns:w14="http://schemas.microsoft.com/office/word/2010/wordml" xmlns:w15="http://schemas.microsoft.com/office/word/2012/wordml" xmlns:w16se="http://schemas.microsoft.com/office/word/2015/wordml/symex" xmlns:wpg="http://schemas.microsoft.com/office/word/2010/wordprocessingGroup" xmlns:wpi="http://schemas.microsoft.com/office/word/2010/wordprocessingInk" xmlns:wne="http://schemas.microsoft.com/office/word/2006/wordml" xmlns:wps="http://schemas.microsoft.com/office/word/2010/wordprocessingShape" mc:Ignorable="w14 w15 w16se wp14">
   <w:body>
     <w:p>
       <w:pPr>
@@ -13,8 +13,6 @@
           <w:szCs w:val="40"/>
         </w:rPr>
       </w:pPr>
-      <w:bookmarkStart w:id="0" w:name="_GoBack"/>
-      <w:bookmarkEnd w:id="0"/>
       <w:r>
         <w:rPr>
           <w:rFonts w:ascii="Times New Roman" w:hAnsi="Times New Roman" w:cs="Times New Roman"/>
@@ -43,109 +41,15 @@
           <w:sz w:val="24"/>
           <w:szCs w:val="24"/>
         </w:rPr>
-        <w:t xml:space="preserve">George </w:t>
-      </w:r>
-      <w:proofErr w:type="spellStart"/>
-      <w:r>
-        <w:rPr>
-          <w:rFonts w:ascii="Times New Roman" w:hAnsi="Times New Roman" w:cs="Times New Roman"/>
-          <w:b/>
-          <w:bCs/>
-          <w:sz w:val="24"/>
-          <w:szCs w:val="24"/>
-        </w:rPr>
-        <w:t>Sorescu</w:t>
-      </w:r>
-      <w:proofErr w:type="spellEnd"/>
-      <w:r>
-        <w:rPr>
-          <w:rFonts w:ascii="Times New Roman" w:hAnsi="Times New Roman" w:cs="Times New Roman"/>
-          <w:b/>
-          <w:bCs/>
-          <w:sz w:val="24"/>
-          <w:szCs w:val="24"/>
-        </w:rPr>
-        <w:t xml:space="preserve"> (Project Lead) - </w:t>
-      </w:r>
-      <w:r>
-        <w:rPr>
-          <w:rFonts w:ascii="Times New Roman" w:hAnsi="Times New Roman" w:cs="Times New Roman"/>
-          <w:sz w:val="24"/>
-          <w:szCs w:val="24"/>
-        </w:rPr>
-        <w:t xml:space="preserve">I implemented much of the functionality for the main menu as well as the game setup. This is observed in the following objects </w:t>
-      </w:r>
-      <w:proofErr w:type="spellStart"/>
-      <w:r>
-        <w:rPr>
-          <w:rFonts w:ascii="Times New Roman" w:hAnsi="Times New Roman" w:cs="Times New Roman"/>
-          <w:sz w:val="24"/>
-          <w:szCs w:val="24"/>
-        </w:rPr>
-        <w:t>obj_menu</w:t>
-      </w:r>
-      <w:proofErr w:type="spellEnd"/>
-      <w:r>
-        <w:rPr>
-          <w:rFonts w:ascii="Times New Roman" w:hAnsi="Times New Roman" w:cs="Times New Roman"/>
-          <w:sz w:val="24"/>
-          <w:szCs w:val="24"/>
-        </w:rPr>
-        <w:t xml:space="preserve">, </w:t>
-      </w:r>
-      <w:proofErr w:type="spellStart"/>
-      <w:r>
-        <w:rPr>
-          <w:rFonts w:ascii="Times New Roman" w:hAnsi="Times New Roman" w:cs="Times New Roman"/>
-          <w:sz w:val="24"/>
-          <w:szCs w:val="24"/>
-        </w:rPr>
-        <w:t>obj_research</w:t>
-      </w:r>
-      <w:proofErr w:type="spellEnd"/>
-      <w:r>
-        <w:rPr>
-          <w:rFonts w:ascii="Times New Roman" w:hAnsi="Times New Roman" w:cs="Times New Roman"/>
-          <w:sz w:val="24"/>
-          <w:szCs w:val="24"/>
-        </w:rPr>
-        <w:t xml:space="preserve">, </w:t>
-      </w:r>
-      <w:proofErr w:type="spellStart"/>
-      <w:r>
-        <w:rPr>
-          <w:rFonts w:ascii="Times New Roman" w:hAnsi="Times New Roman" w:cs="Times New Roman"/>
-          <w:sz w:val="24"/>
-          <w:szCs w:val="24"/>
-        </w:rPr>
-        <w:t>obj_investment</w:t>
-      </w:r>
-      <w:proofErr w:type="spellEnd"/>
-      <w:r>
-        <w:rPr>
-          <w:rFonts w:ascii="Times New Roman" w:hAnsi="Times New Roman" w:cs="Times New Roman"/>
-          <w:sz w:val="24"/>
-          <w:szCs w:val="24"/>
-        </w:rPr>
-        <w:t xml:space="preserve">, </w:t>
-      </w:r>
-      <w:proofErr w:type="spellStart"/>
-      <w:r>
-        <w:rPr>
-          <w:rFonts w:ascii="Times New Roman" w:hAnsi="Times New Roman" w:cs="Times New Roman"/>
-          <w:sz w:val="24"/>
-          <w:szCs w:val="24"/>
-        </w:rPr>
-        <w:t>obj_mainmenutext</w:t>
-      </w:r>
-      <w:proofErr w:type="spellEnd"/>
-      <w:r>
-        <w:rPr>
-          <w:rFonts w:ascii="Times New Roman" w:hAnsi="Times New Roman" w:cs="Times New Roman"/>
-          <w:sz w:val="24"/>
-          <w:szCs w:val="24"/>
-        </w:rPr>
-        <w:t>-- where the variables we track throughout the game are initialized. I also developed much of the plot, the industries, as well as the progression of the game. The main menu and initial setup allow for a user to choose between 3 different industries (energy, computing, biotech -- with companies respectively involved in fusion energy, quantum computing, genetic engineering). I also directed work flow for what our members will work on, and made sure substantial progress was continuously being made to accelerate completion.</w:t>
+        <w:t xml:space="preserve">George Sorescu (Project Lead) - </w:t>
+      </w:r>
+      <w:r>
+        <w:rPr>
+          <w:rFonts w:ascii="Times New Roman" w:hAnsi="Times New Roman" w:cs="Times New Roman"/>
+          <w:sz w:val="24"/>
+          <w:szCs w:val="24"/>
+        </w:rPr>
+        <w:t>I implemented much of the functionality for the main menu as well as the game setup. This is observed in the following objects obj_menu, obj_research, obj_investment, obj_mainmenutext-- where the variables we track throughout the game are initialized. I also developed much of the plot, the industries, as well as the progression of the game. The main menu and initial setup allow for a user to choose between 3 different industries (energy, computing, biotech -- with companies respectively involved in fusion energy, quantum computing, genetic engineering). I also directed work flow for what our members will work on, and made sure substantial progress was continuously being made to accelerate completion.</w:t>
       </w:r>
     </w:p>
     <w:p>
@@ -179,181 +83,39 @@
           <w:sz w:val="24"/>
           <w:szCs w:val="24"/>
         </w:rPr>
-        <w:t xml:space="preserve">Devin </w:t>
-      </w:r>
-      <w:proofErr w:type="spellStart"/>
-      <w:r>
-        <w:rPr>
-          <w:rFonts w:ascii="Times New Roman" w:hAnsi="Times New Roman" w:cs="Times New Roman"/>
-          <w:b/>
-          <w:bCs/>
-          <w:sz w:val="24"/>
-          <w:szCs w:val="24"/>
-        </w:rPr>
-        <w:t>Bidstrup</w:t>
-      </w:r>
-      <w:proofErr w:type="spellEnd"/>
-      <w:r>
-        <w:rPr>
-          <w:rFonts w:ascii="Times New Roman" w:hAnsi="Times New Roman" w:cs="Times New Roman"/>
-          <w:b/>
-          <w:bCs/>
-          <w:sz w:val="24"/>
-          <w:szCs w:val="24"/>
-        </w:rPr>
-        <w:t xml:space="preserve"> (Technical Lead) - </w:t>
-      </w:r>
-      <w:r>
-        <w:rPr>
-          <w:rFonts w:ascii="Times New Roman" w:hAnsi="Times New Roman" w:cs="Times New Roman"/>
-          <w:sz w:val="24"/>
-          <w:szCs w:val="24"/>
-        </w:rPr>
-        <w:t xml:space="preserve">I implemented the background classes, i.e. </w:t>
-      </w:r>
-      <w:proofErr w:type="spellStart"/>
-      <w:r>
-        <w:rPr>
-          <w:rFonts w:ascii="Times New Roman" w:hAnsi="Times New Roman" w:cs="Times New Roman"/>
-          <w:sz w:val="24"/>
-          <w:szCs w:val="24"/>
-        </w:rPr>
-        <w:t>obj_company</w:t>
-      </w:r>
-      <w:proofErr w:type="spellEnd"/>
-      <w:r>
-        <w:rPr>
-          <w:rFonts w:ascii="Times New Roman" w:hAnsi="Times New Roman" w:cs="Times New Roman"/>
-          <w:sz w:val="24"/>
-          <w:szCs w:val="24"/>
-        </w:rPr>
-        <w:t xml:space="preserve">, obj_other_company_1, obj_other_company_2, </w:t>
-      </w:r>
-      <w:proofErr w:type="spellStart"/>
-      <w:r>
-        <w:rPr>
-          <w:rFonts w:ascii="Times New Roman" w:hAnsi="Times New Roman" w:cs="Times New Roman"/>
-          <w:sz w:val="24"/>
-          <w:szCs w:val="24"/>
-        </w:rPr>
-        <w:t>obj_room</w:t>
-      </w:r>
-      <w:proofErr w:type="spellEnd"/>
-      <w:r>
-        <w:rPr>
-          <w:rFonts w:ascii="Times New Roman" w:hAnsi="Times New Roman" w:cs="Times New Roman"/>
-          <w:sz w:val="24"/>
-          <w:szCs w:val="24"/>
-        </w:rPr>
-        <w:t xml:space="preserve">.  I also implemented the enumerations such as </w:t>
-      </w:r>
-      <w:proofErr w:type="spellStart"/>
-      <w:r>
-        <w:rPr>
-          <w:rFonts w:ascii="Times New Roman" w:hAnsi="Times New Roman" w:cs="Times New Roman"/>
-          <w:sz w:val="24"/>
-          <w:szCs w:val="24"/>
-        </w:rPr>
-        <w:t>industry_enum</w:t>
-      </w:r>
-      <w:proofErr w:type="spellEnd"/>
-      <w:r>
-        <w:rPr>
-          <w:rFonts w:ascii="Times New Roman" w:hAnsi="Times New Roman" w:cs="Times New Roman"/>
-          <w:sz w:val="24"/>
-          <w:szCs w:val="24"/>
-        </w:rPr>
-        <w:t xml:space="preserve"> and </w:t>
-      </w:r>
-      <w:proofErr w:type="spellStart"/>
-      <w:r>
-        <w:rPr>
-          <w:rFonts w:ascii="Times New Roman" w:hAnsi="Times New Roman" w:cs="Times New Roman"/>
-          <w:sz w:val="24"/>
-          <w:szCs w:val="24"/>
-        </w:rPr>
-        <w:t>room_enum</w:t>
-      </w:r>
-      <w:proofErr w:type="spellEnd"/>
-      <w:r>
-        <w:rPr>
-          <w:rFonts w:ascii="Times New Roman" w:hAnsi="Times New Roman" w:cs="Times New Roman"/>
-          <w:sz w:val="24"/>
-          <w:szCs w:val="24"/>
-        </w:rPr>
-        <w:t xml:space="preserve"> which tie together different aspects of our project.  The background classes and enumerations are used to keep track of your progress every day, and update given a user defined function which I also implemented.  In addition to this I programmed the vacation room, </w:t>
-      </w:r>
-      <w:proofErr w:type="spellStart"/>
-      <w:r>
-        <w:rPr>
-          <w:rFonts w:ascii="Times New Roman" w:hAnsi="Times New Roman" w:cs="Times New Roman"/>
-          <w:sz w:val="24"/>
-          <w:szCs w:val="24"/>
-        </w:rPr>
-        <w:t>market_shares</w:t>
-      </w:r>
-      <w:proofErr w:type="spellEnd"/>
-      <w:r>
-        <w:rPr>
-          <w:rFonts w:ascii="Times New Roman" w:hAnsi="Times New Roman" w:cs="Times New Roman"/>
-          <w:sz w:val="24"/>
-          <w:szCs w:val="24"/>
-        </w:rPr>
-        <w:t xml:space="preserve"> room, </w:t>
-      </w:r>
-      <w:proofErr w:type="spellStart"/>
-      <w:r>
-        <w:rPr>
-          <w:rFonts w:ascii="Times New Roman" w:hAnsi="Times New Roman" w:cs="Times New Roman"/>
-          <w:sz w:val="24"/>
-          <w:szCs w:val="24"/>
-        </w:rPr>
-        <w:t>adjust_working_hours</w:t>
-      </w:r>
-      <w:proofErr w:type="spellEnd"/>
-      <w:r>
-        <w:rPr>
-          <w:rFonts w:ascii="Times New Roman" w:hAnsi="Times New Roman" w:cs="Times New Roman"/>
-          <w:sz w:val="24"/>
-          <w:szCs w:val="24"/>
-        </w:rPr>
-        <w:t xml:space="preserve">, </w:t>
-      </w:r>
-      <w:proofErr w:type="spellStart"/>
-      <w:r>
-        <w:rPr>
-          <w:rFonts w:ascii="Times New Roman" w:hAnsi="Times New Roman" w:cs="Times New Roman"/>
-          <w:sz w:val="24"/>
-          <w:szCs w:val="24"/>
-        </w:rPr>
-        <w:t>industry_choice</w:t>
-      </w:r>
-      <w:proofErr w:type="spellEnd"/>
-      <w:r>
-        <w:rPr>
-          <w:rFonts w:ascii="Times New Roman" w:hAnsi="Times New Roman" w:cs="Times New Roman"/>
-          <w:sz w:val="24"/>
-          <w:szCs w:val="24"/>
-        </w:rPr>
-        <w:t xml:space="preserve">, and </w:t>
-      </w:r>
-      <w:proofErr w:type="spellStart"/>
-      <w:r>
-        <w:rPr>
-          <w:rFonts w:ascii="Times New Roman" w:hAnsi="Times New Roman" w:cs="Times New Roman"/>
-          <w:sz w:val="24"/>
-          <w:szCs w:val="24"/>
-        </w:rPr>
-        <w:t>initial_setup</w:t>
-      </w:r>
-      <w:proofErr w:type="spellEnd"/>
-      <w:r>
-        <w:rPr>
-          <w:rFonts w:ascii="Times New Roman" w:hAnsi="Times New Roman" w:cs="Times New Roman"/>
-          <w:sz w:val="24"/>
-          <w:szCs w:val="24"/>
-        </w:rPr>
-        <w:t>.  I also worked to integrate everyone's separate code into one functioning project.</w:t>
+        <w:t xml:space="preserve">Devin Bidstrup (Technical Lead) - </w:t>
+      </w:r>
+      <w:r>
+        <w:rPr>
+          <w:rFonts w:ascii="Times New Roman" w:hAnsi="Times New Roman" w:cs="Times New Roman"/>
+          <w:sz w:val="24"/>
+          <w:szCs w:val="24"/>
+        </w:rPr>
+        <w:t>I implemented the background classes, i.e. obj_company, obj_other_company_1, obj_other_company_2, obj_room.  I also implemented the enumerations such as industry_enum and room_enum which tie together different aspects of our project.  The background classes and enumerations are used to keep track of your progress every day, and update given a user defined function which I also implemented.  In addition to this I programmed the vacation room, market_shares room, adjust_working_hours, industry_choice,</w:t>
+      </w:r>
+      <w:r>
+        <w:rPr>
+          <w:rFonts w:ascii="Times New Roman" w:hAnsi="Times New Roman" w:cs="Times New Roman"/>
+          <w:sz w:val="24"/>
+          <w:szCs w:val="24"/>
+        </w:rPr>
+        <w:t xml:space="preserve"> game_over, </w:t>
+      </w:r>
+      <w:r>
+        <w:rPr>
+          <w:rFonts w:ascii="Times New Roman" w:hAnsi="Times New Roman" w:cs="Times New Roman"/>
+          <w:sz w:val="24"/>
+          <w:szCs w:val="24"/>
+        </w:rPr>
+        <w:t xml:space="preserve"> and initial_setup.  I also worked to integrate everyone's separate co</w:t>
+      </w:r>
+      <w:r>
+        <w:rPr>
+          <w:rFonts w:ascii="Times New Roman" w:hAnsi="Times New Roman" w:cs="Times New Roman"/>
+          <w:sz w:val="24"/>
+          <w:szCs w:val="24"/>
+        </w:rPr>
+        <w:t>de into one functioning project which included a lot of formatting and play testing in order to guarantee that everything functioned together and the variables interacted as they were supposed to.</w:t>
       </w:r>
     </w:p>
     <w:p>
@@ -385,29 +147,7 @@
           <w:sz w:val="24"/>
           <w:szCs w:val="24"/>
         </w:rPr>
-        <w:t xml:space="preserve">Samuel </w:t>
-      </w:r>
-      <w:proofErr w:type="spellStart"/>
-      <w:r>
-        <w:rPr>
-          <w:rFonts w:ascii="Times New Roman" w:hAnsi="Times New Roman" w:cs="Times New Roman"/>
-          <w:b/>
-          <w:bCs/>
-          <w:sz w:val="24"/>
-          <w:szCs w:val="24"/>
-        </w:rPr>
-        <w:t>Krasnoff</w:t>
-      </w:r>
-      <w:proofErr w:type="spellEnd"/>
-      <w:r>
-        <w:rPr>
-          <w:rFonts w:ascii="Times New Roman" w:hAnsi="Times New Roman" w:cs="Times New Roman"/>
-          <w:b/>
-          <w:bCs/>
-          <w:sz w:val="24"/>
-          <w:szCs w:val="24"/>
-        </w:rPr>
-        <w:t xml:space="preserve"> (Interface Lead) - </w:t>
+        <w:t xml:space="preserve">Samuel Krasnoff (Interface Lead) - </w:t>
       </w:r>
       <w:r>
         <w:rPr>
@@ -471,8 +211,26 @@
           <w:sz w:val="24"/>
           <w:szCs w:val="24"/>
         </w:rPr>
+        <w:t>I also spent time creating the project architecture document which shows everything that was done</w:t>
+      </w:r>
+      <w:r>
+        <w:rPr>
+          <w:rFonts w:ascii="Times New Roman" w:hAnsi="Times New Roman" w:cs="Times New Roman"/>
+          <w:sz w:val="24"/>
+          <w:szCs w:val="24"/>
+        </w:rPr>
         <w:t xml:space="preserve"> </w:t>
       </w:r>
+      <w:r>
+        <w:rPr>
+          <w:rFonts w:ascii="Times New Roman" w:hAnsi="Times New Roman" w:cs="Times New Roman"/>
+          <w:sz w:val="24"/>
+          <w:szCs w:val="24"/>
+        </w:rPr>
+        <w:t>by the group in a visual format.</w:t>
+      </w:r>
+      <w:bookmarkStart w:id="0" w:name="_GoBack"/>
+      <w:bookmarkEnd w:id="0"/>
     </w:p>
     <w:p>
       <w:pPr>
@@ -543,7 +301,7 @@
 </file>
 
 <file path=word/styles.xml><?xml version="1.0" encoding="utf-8"?>
-<w:styles xmlns:mc="http://schemas.openxmlformats.org/markup-compatibility/2006" xmlns:r="http://schemas.openxmlformats.org/officeDocument/2006/relationships" xmlns:w="http://schemas.openxmlformats.org/wordprocessingml/2006/main" xmlns:w14="http://schemas.microsoft.com/office/word/2010/wordml" xmlns:w15="http://schemas.microsoft.com/office/word/2012/wordml" xmlns:w16cid="http://schemas.microsoft.com/office/word/2016/wordml/cid" xmlns:w16se="http://schemas.microsoft.com/office/word/2015/wordml/symex" mc:Ignorable="w14 w15 w16se w16cid">
+<w:styles xmlns:mc="http://schemas.openxmlformats.org/markup-compatibility/2006" xmlns:r="http://schemas.openxmlformats.org/officeDocument/2006/relationships" xmlns:w="http://schemas.openxmlformats.org/wordprocessingml/2006/main" xmlns:w14="http://schemas.microsoft.com/office/word/2010/wordml" xmlns:w15="http://schemas.microsoft.com/office/word/2012/wordml" xmlns:w16se="http://schemas.microsoft.com/office/word/2015/wordml/symex" mc:Ignorable="w14 w15 w16se">
   <w:docDefaults>
     <w:rPrDefault>
       <w:rPr>
@@ -559,7 +317,7 @@
       </w:pPr>
     </w:pPrDefault>
   </w:docDefaults>
-  <w:latentStyles w:defLockedState="0" w:defUIPriority="99" w:defSemiHidden="0" w:defUnhideWhenUsed="0" w:defQFormat="0" w:count="376">
+  <w:latentStyles w:defLockedState="0" w:defUIPriority="99" w:defSemiHidden="0" w:defUnhideWhenUsed="0" w:defQFormat="0" w:count="371">
     <w:lsdException w:name="Normal" w:uiPriority="0" w:qFormat="1"/>
     <w:lsdException w:name="heading 1" w:uiPriority="9" w:qFormat="1"/>
     <w:lsdException w:name="heading 2" w:semiHidden="1" w:uiPriority="9" w:unhideWhenUsed="1" w:qFormat="1"/>
@@ -931,11 +689,6 @@
     <w:lsdException w:name="List Table 5 Dark Accent 6" w:uiPriority="50"/>
     <w:lsdException w:name="List Table 6 Colorful Accent 6" w:uiPriority="51"/>
     <w:lsdException w:name="List Table 7 Colorful Accent 6" w:uiPriority="52"/>
-    <w:lsdException w:name="Mention" w:semiHidden="1" w:unhideWhenUsed="1"/>
-    <w:lsdException w:name="Smart Hyperlink" w:semiHidden="1" w:unhideWhenUsed="1"/>
-    <w:lsdException w:name="Hashtag" w:semiHidden="1" w:unhideWhenUsed="1"/>
-    <w:lsdException w:name="Unresolved Mention" w:semiHidden="1" w:unhideWhenUsed="1"/>
-    <w:lsdException w:name="Smart Link" w:semiHidden="1" w:unhideWhenUsed="1"/>
   </w:latentStyles>
   <w:style w:type="paragraph" w:default="1" w:styleId="Normal">
     <w:name w:val="Normal"/>

</xml_diff>